<commit_message>
Add & update posters
</commit_message>
<xml_diff>
--- a/source/abcrace/media/poster.docx
+++ b/source/abcrace/media/poster.docx
@@ -2,122 +2,170 @@
 <file path=word/document.xml><?xml version="1.0" encoding="utf-8"?>
 <w:document xmlns:wpc="http://schemas.microsoft.com/office/word/2010/wordprocessingCanvas" xmlns:cx="http://schemas.microsoft.com/office/drawing/2014/chartex" xmlns:cx1="http://schemas.microsoft.com/office/drawing/2015/9/8/chartex" xmlns:cx2="http://schemas.microsoft.com/office/drawing/2015/10/21/chartex" xmlns:cx3="http://schemas.microsoft.com/office/drawing/2016/5/9/chartex" xmlns:cx4="http://schemas.microsoft.com/office/drawing/2016/5/10/chartex" xmlns:cx5="http://schemas.microsoft.com/office/drawing/2016/5/11/chartex" xmlns:cx6="http://schemas.microsoft.com/office/drawing/2016/5/12/chartex" xmlns:cx7="http://schemas.microsoft.com/office/drawing/2016/5/13/chartex" xmlns:cx8="http://schemas.microsoft.com/office/drawing/2016/5/14/chartex" xmlns:mc="http://schemas.openxmlformats.org/markup-compatibility/2006" xmlns:aink="http://schemas.microsoft.com/office/drawing/2016/ink" xmlns:am3d="http://schemas.microsoft.com/office/drawing/2017/model3d" xmlns:o="urn:schemas-microsoft-com:office:office" xmlns:r="http://schemas.openxmlformats.org/officeDocument/2006/relationships" xmlns:m="http://schemas.openxmlformats.org/officeDocument/2006/math" xmlns:v="urn:schemas-microsoft-com:vml" xmlns:wp14="http://schemas.microsoft.com/office/word/2010/wordprocessingDrawing" xmlns:wp="http://schemas.openxmlformats.org/drawingml/2006/wordprocessingDrawing" xmlns:w10="urn:schemas-microsoft-com:office:word" xmlns:w="http://schemas.openxmlformats.org/wordprocessingml/2006/main" xmlns:w14="http://schemas.microsoft.com/office/word/2010/wordml" xmlns:w15="http://schemas.microsoft.com/office/word/2012/wordml" xmlns:w16cex="http://schemas.microsoft.com/office/word/2018/wordml/cex" xmlns:w16cid="http://schemas.microsoft.com/office/word/2016/wordml/cid" xmlns:w16="http://schemas.microsoft.com/office/word/2018/wordml" xmlns:w16sdtdh="http://schemas.microsoft.com/office/word/2020/wordml/sdtdatahash" xmlns:w16se="http://schemas.microsoft.com/office/word/2015/wordml/symex" xmlns:wpg="http://schemas.microsoft.com/office/word/2010/wordprocessingGroup" xmlns:wpi="http://schemas.microsoft.com/office/word/2010/wordprocessingInk" xmlns:wne="http://schemas.microsoft.com/office/word/2006/wordml" xmlns:wps="http://schemas.microsoft.com/office/word/2010/wordprocessingShape" mc:Ignorable="w14 w15 w16se w16cid w16 w16cex w16sdtdh wp14">
   <w:body>
-    <w:p>
-      <w:pPr>
-        <w:jc w:val="center"/>
-      </w:pPr>
-      <w:r>
-        <w:br/>
-      </w:r>
-      <w:r>
-        <w:rPr>
-          <w:noProof/>
-        </w:rPr>
-        <w:drawing>
-          <wp:inline distT="0" distB="0" distL="0" distR="0" wp14:anchorId="57FA1B29" wp14:editId="1227F828">
-            <wp:extent cx="5943600" cy="1675765"/>
-            <wp:effectExtent l="0" t="0" r="0" b="635"/>
-            <wp:docPr id="2" name="Picture 2" descr="Icon&#10;&#10;Description automatically generated"/>
-            <wp:cNvGraphicFramePr>
-              <a:graphicFrameLocks xmlns:a="http://schemas.openxmlformats.org/drawingml/2006/main" noChangeAspect="1"/>
-            </wp:cNvGraphicFramePr>
-            <a:graphic xmlns:a="http://schemas.openxmlformats.org/drawingml/2006/main">
-              <a:graphicData uri="http://schemas.openxmlformats.org/drawingml/2006/picture">
-                <pic:pic xmlns:pic="http://schemas.openxmlformats.org/drawingml/2006/picture">
-                  <pic:nvPicPr>
-                    <pic:cNvPr id="2" name="Picture 2" descr="Icon&#10;&#10;Description automatically generated"/>
-                    <pic:cNvPicPr/>
-                  </pic:nvPicPr>
-                  <pic:blipFill>
-                    <a:blip r:embed="rId4"/>
-                    <a:stretch>
-                      <a:fillRect/>
-                    </a:stretch>
-                  </pic:blipFill>
-                  <pic:spPr>
-                    <a:xfrm>
-                      <a:off x="0" y="0"/>
-                      <a:ext cx="5943600" cy="1675765"/>
-                    </a:xfrm>
-                    <a:prstGeom prst="rect">
-                      <a:avLst/>
-                    </a:prstGeom>
-                  </pic:spPr>
-                </pic:pic>
-              </a:graphicData>
-            </a:graphic>
-          </wp:inline>
-        </w:drawing>
-      </w:r>
-    </w:p>
-    <w:p>
-      <w:pPr>
-        <w:jc w:val="center"/>
-      </w:pPr>
-      <w:r>
-        <w:rPr>
-          <w:noProof/>
-        </w:rPr>
-        <w:drawing>
-          <wp:inline distT="0" distB="0" distL="0" distR="0" wp14:anchorId="6E1EB8A4" wp14:editId="75736FDE">
-            <wp:extent cx="5760000" cy="5760000"/>
-            <wp:effectExtent l="0" t="0" r="0" b="0"/>
-            <wp:docPr id="3" name="Picture 3" descr="Qr code&#10;&#10;Description automatically generated"/>
-            <wp:cNvGraphicFramePr>
-              <a:graphicFrameLocks xmlns:a="http://schemas.openxmlformats.org/drawingml/2006/main" noChangeAspect="1"/>
-            </wp:cNvGraphicFramePr>
-            <a:graphic xmlns:a="http://schemas.openxmlformats.org/drawingml/2006/main">
-              <a:graphicData uri="http://schemas.openxmlformats.org/drawingml/2006/picture">
-                <pic:pic xmlns:pic="http://schemas.openxmlformats.org/drawingml/2006/picture">
-                  <pic:nvPicPr>
-                    <pic:cNvPr id="3" name="Picture 3" descr="Qr code&#10;&#10;Description automatically generated"/>
-                    <pic:cNvPicPr/>
-                  </pic:nvPicPr>
-                  <pic:blipFill>
-                    <a:blip r:embed="rId5"/>
-                    <a:stretch>
-                      <a:fillRect/>
-                    </a:stretch>
-                  </pic:blipFill>
-                  <pic:spPr>
-                    <a:xfrm>
-                      <a:off x="0" y="0"/>
-                      <a:ext cx="5760000" cy="5760000"/>
-                    </a:xfrm>
-                    <a:prstGeom prst="rect">
-                      <a:avLst/>
-                    </a:prstGeom>
-                  </pic:spPr>
-                </pic:pic>
-              </a:graphicData>
-            </a:graphic>
-          </wp:inline>
-        </w:drawing>
-      </w:r>
-    </w:p>
-    <w:p>
-      <w:pPr>
-        <w:jc w:val="center"/>
-        <w:rPr>
-          <w:rFonts w:ascii="JKHandwriting Bold" w:hAnsi="JKHandwriting Bold"/>
-          <w:color w:val="535E42"/>
-          <w:sz w:val="36"/>
-          <w:szCs w:val="36"/>
-        </w:rPr>
-      </w:pPr>
-      <w:r>
-        <w:rPr>
-          <w:rFonts w:ascii="JKHandwriting Bold" w:hAnsi="JKHandwriting Bold"/>
-          <w:color w:val="535E42"/>
-          <w:sz w:val="36"/>
-          <w:szCs w:val="36"/>
-        </w:rPr>
-        <w:t>https://earthiverse.github.io/altivities/abcrace/</w:t>
-      </w:r>
-    </w:p>
+    <w:tbl>
+      <w:tblPr>
+        <w:tblStyle w:val="TableGrid"/>
+        <w:tblW w:w="0" w:type="auto"/>
+        <w:tblBorders>
+          <w:top w:val="none" w:sz="0" w:space="0" w:color="auto"/>
+          <w:left w:val="none" w:sz="0" w:space="0" w:color="auto"/>
+          <w:bottom w:val="none" w:sz="0" w:space="0" w:color="auto"/>
+          <w:right w:val="none" w:sz="0" w:space="0" w:color="auto"/>
+          <w:insideH w:val="none" w:sz="0" w:space="0" w:color="auto"/>
+          <w:insideV w:val="none" w:sz="0" w:space="0" w:color="auto"/>
+        </w:tblBorders>
+        <w:tblLook w:val="04A0" w:firstRow="1" w:lastRow="0" w:firstColumn="1" w:lastColumn="0" w:noHBand="0" w:noVBand="1"/>
+      </w:tblPr>
+      <w:tblGrid>
+        <w:gridCol w:w="10456"/>
+      </w:tblGrid>
+      <w:tr>
+        <w:trPr>
+          <w:trHeight w:val="3402"/>
+        </w:trPr>
+        <w:tc>
+          <w:tcPr>
+            <w:tcW w:w="10456" w:type="dxa"/>
+            <w:vAlign w:val="bottom"/>
+          </w:tcPr>
+          <w:p>
+            <w:pPr>
+              <w:jc w:val="center"/>
+            </w:pPr>
+            <w:r>
+              <w:rPr>
+                <w:noProof/>
+              </w:rPr>
+              <w:drawing>
+                <wp:inline distT="0" distB="0" distL="0" distR="0" wp14:anchorId="29D09725" wp14:editId="79C33F2A">
+                  <wp:extent cx="5943600" cy="1675765"/>
+                  <wp:effectExtent l="0" t="0" r="0" b="635"/>
+                  <wp:docPr id="2" name="Picture 2" descr="Icon&#10;&#10;Description automatically generated"/>
+                  <wp:cNvGraphicFramePr>
+                    <a:graphicFrameLocks xmlns:a="http://schemas.openxmlformats.org/drawingml/2006/main" noChangeAspect="1"/>
+                  </wp:cNvGraphicFramePr>
+                  <a:graphic xmlns:a="http://schemas.openxmlformats.org/drawingml/2006/main">
+                    <a:graphicData uri="http://schemas.openxmlformats.org/drawingml/2006/picture">
+                      <pic:pic xmlns:pic="http://schemas.openxmlformats.org/drawingml/2006/picture">
+                        <pic:nvPicPr>
+                          <pic:cNvPr id="2" name="Picture 2" descr="Icon&#10;&#10;Description automatically generated"/>
+                          <pic:cNvPicPr/>
+                        </pic:nvPicPr>
+                        <pic:blipFill>
+                          <a:blip r:embed="rId4"/>
+                          <a:stretch>
+                            <a:fillRect/>
+                          </a:stretch>
+                        </pic:blipFill>
+                        <pic:spPr>
+                          <a:xfrm>
+                            <a:off x="0" y="0"/>
+                            <a:ext cx="5943600" cy="1675765"/>
+                          </a:xfrm>
+                          <a:prstGeom prst="rect">
+                            <a:avLst/>
+                          </a:prstGeom>
+                        </pic:spPr>
+                      </pic:pic>
+                    </a:graphicData>
+                  </a:graphic>
+                </wp:inline>
+              </w:drawing>
+            </w:r>
+          </w:p>
+        </w:tc>
+      </w:tr>
+      <w:tr>
+        <w:trPr>
+          <w:trHeight w:val="10488"/>
+        </w:trPr>
+        <w:tc>
+          <w:tcPr>
+            <w:tcW w:w="10456" w:type="dxa"/>
+            <w:vAlign w:val="center"/>
+          </w:tcPr>
+          <w:p>
+            <w:pPr>
+              <w:jc w:val="center"/>
+            </w:pPr>
+            <w:r>
+              <w:rPr>
+                <w:noProof/>
+              </w:rPr>
+              <w:drawing>
+                <wp:inline distT="0" distB="0" distL="0" distR="0" wp14:anchorId="4D2103F6" wp14:editId="174CB0AF">
+                  <wp:extent cx="6480000" cy="6480000"/>
+                  <wp:effectExtent l="0" t="0" r="0" b="0"/>
+                  <wp:docPr id="3" name="Picture 3" descr="Qr code&#10;&#10;Description automatically generated"/>
+                  <wp:cNvGraphicFramePr>
+                    <a:graphicFrameLocks xmlns:a="http://schemas.openxmlformats.org/drawingml/2006/main" noChangeAspect="1"/>
+                  </wp:cNvGraphicFramePr>
+                  <a:graphic xmlns:a="http://schemas.openxmlformats.org/drawingml/2006/main">
+                    <a:graphicData uri="http://schemas.openxmlformats.org/drawingml/2006/picture">
+                      <pic:pic xmlns:pic="http://schemas.openxmlformats.org/drawingml/2006/picture">
+                        <pic:nvPicPr>
+                          <pic:cNvPr id="3" name="Picture 3" descr="Qr code&#10;&#10;Description automatically generated"/>
+                          <pic:cNvPicPr/>
+                        </pic:nvPicPr>
+                        <pic:blipFill>
+                          <a:blip r:embed="rId5"/>
+                          <a:stretch>
+                            <a:fillRect/>
+                          </a:stretch>
+                        </pic:blipFill>
+                        <pic:spPr>
+                          <a:xfrm>
+                            <a:off x="0" y="0"/>
+                            <a:ext cx="6480000" cy="6480000"/>
+                          </a:xfrm>
+                          <a:prstGeom prst="rect">
+                            <a:avLst/>
+                          </a:prstGeom>
+                        </pic:spPr>
+                      </pic:pic>
+                    </a:graphicData>
+                  </a:graphic>
+                </wp:inline>
+              </w:drawing>
+            </w:r>
+          </w:p>
+        </w:tc>
+      </w:tr>
+      <w:tr>
+        <w:trPr>
+          <w:trHeight w:val="1417"/>
+        </w:trPr>
+        <w:tc>
+          <w:tcPr>
+            <w:tcW w:w="10456" w:type="dxa"/>
+          </w:tcPr>
+          <w:p>
+            <w:pPr>
+              <w:jc w:val="center"/>
+              <w:rPr>
+                <w:rFonts w:ascii="JKHandwriting Bold" w:hAnsi="JKHandwriting Bold"/>
+                <w:color w:val="535E42"/>
+                <w:sz w:val="36"/>
+                <w:szCs w:val="36"/>
+              </w:rPr>
+            </w:pPr>
+            <w:r>
+              <w:rPr>
+                <w:rFonts w:ascii="JKHandwriting Bold" w:hAnsi="JKHandwriting Bold"/>
+                <w:color w:val="535E42"/>
+                <w:sz w:val="36"/>
+                <w:szCs w:val="36"/>
+              </w:rPr>
+              <w:t>https://earthiverse.github.io/altivities/abcrace/</w:t>
+            </w:r>
+          </w:p>
+        </w:tc>
+      </w:tr>
+    </w:tbl>
+    <w:p/>
     <w:sectPr>
-      <w:pgSz w:w="12240" w:h="15840"/>
-      <w:pgMar w:top="1440" w:right="1440" w:bottom="1440" w:left="1440" w:header="720" w:footer="720" w:gutter="0"/>
+      <w:pgSz w:w="11906" w:h="16838" w:code="9"/>
+      <w:pgMar w:top="720" w:right="720" w:bottom="720" w:left="720" w:header="720" w:footer="720" w:gutter="0"/>
       <w:cols w:space="720"/>
       <w:docGrid w:linePitch="360"/>
     </w:sectPr>
@@ -523,11 +571,11 @@
   <w:style w:type="paragraph" w:default="1" w:styleId="Normal">
     <w:name w:val="Normal"/>
     <w:qFormat/>
+    <w:rsid w:val="00B94288"/>
   </w:style>
   <w:style w:type="character" w:default="1" w:styleId="DefaultParagraphFont">
     <w:name w:val="Default Paragraph Font"/>
     <w:uiPriority w:val="1"/>
-    <w:semiHidden/>
     <w:unhideWhenUsed/>
   </w:style>
   <w:style w:type="table" w:default="1" w:styleId="TableNormal">
@@ -550,6 +598,25 @@
     <w:uiPriority w:val="99"/>
     <w:semiHidden/>
     <w:unhideWhenUsed/>
+  </w:style>
+  <w:style w:type="table" w:styleId="TableGrid">
+    <w:name w:val="Table Grid"/>
+    <w:basedOn w:val="TableNormal"/>
+    <w:uiPriority w:val="39"/>
+    <w:rsid w:val="00B94288"/>
+    <w:pPr>
+      <w:spacing w:after="0" w:line="240" w:lineRule="auto"/>
+    </w:pPr>
+    <w:tblPr>
+      <w:tblBorders>
+        <w:top w:val="single" w:sz="4" w:space="0" w:color="auto"/>
+        <w:left w:val="single" w:sz="4" w:space="0" w:color="auto"/>
+        <w:bottom w:val="single" w:sz="4" w:space="0" w:color="auto"/>
+        <w:right w:val="single" w:sz="4" w:space="0" w:color="auto"/>
+        <w:insideH w:val="single" w:sz="4" w:space="0" w:color="auto"/>
+        <w:insideV w:val="single" w:sz="4" w:space="0" w:color="auto"/>
+      </w:tblBorders>
+    </w:tblPr>
   </w:style>
 </w:styles>
 </file>

</xml_diff>